<commit_message>
Se modifico el archivo Word con la parte de la investigacion de algoritmos que resuelvan un rompecabezas
</commit_message>
<xml_diff>
--- a/PrimeraFase_ProyectoAlgoritmos.docx
+++ b/PrimeraFase_ProyectoAlgoritmos.docx
@@ -207,21 +207,588 @@
         <w:pStyle w:val="NormalWeb"/>
         <w:spacing w:before="0" w:beforeAutospacing="0" w:after="0" w:afterAutospacing="0"/>
         <w:jc w:val="center"/>
-      </w:pPr>
-      <w:r>
         <w:rPr>
           <w:rFonts w:ascii="Century Gothic" w:hAnsi="Century Gothic"/>
           <w:color w:val="000000"/>
           <w:sz w:val="28"/>
           <w:szCs w:val="28"/>
         </w:rPr>
+      </w:pPr>
+      <w:r>
+        <w:rPr>
+          <w:rFonts w:ascii="Century Gothic" w:hAnsi="Century Gothic"/>
+          <w:color w:val="000000"/>
+          <w:sz w:val="28"/>
+          <w:szCs w:val="28"/>
+        </w:rPr>
         <w:t>Proyecto 1</w:t>
       </w:r>
     </w:p>
     <w:p>
+      <w:pPr>
+        <w:pStyle w:val="NormalWeb"/>
+        <w:spacing w:before="0" w:beforeAutospacing="0" w:after="0" w:afterAutospacing="0"/>
+        <w:jc w:val="center"/>
+      </w:pPr>
+    </w:p>
+    <w:p>
+      <w:pPr>
+        <w:numPr>
+          <w:ilvl w:val="0"/>
+          <w:numId w:val="1"/>
+        </w:numPr>
+        <w:spacing w:after="0" w:line="240" w:lineRule="auto"/>
+        <w:jc w:val="both"/>
+        <w:textAlignment w:val="baseline"/>
+        <w:rPr>
+          <w:rFonts w:ascii="Century Gothic" w:eastAsia="Times New Roman" w:hAnsi="Century Gothic" w:cs="Times New Roman"/>
+          <w:b/>
+          <w:bCs/>
+          <w:color w:val="000000"/>
+          <w:lang w:eastAsia="es-GT"/>
+        </w:rPr>
+      </w:pPr>
+      <w:r>
+        <w:rPr>
+          <w:rFonts w:ascii="Century Gothic" w:eastAsia="Times New Roman" w:hAnsi="Century Gothic" w:cs="Times New Roman"/>
+          <w:b/>
+          <w:bCs/>
+          <w:color w:val="000000"/>
+          <w:lang w:eastAsia="es-GT"/>
+        </w:rPr>
+        <w:t>Algoritmos:</w:t>
+      </w:r>
+    </w:p>
+    <w:p>
+      <w:pPr>
+        <w:numPr>
+          <w:ilvl w:val="1"/>
+          <w:numId w:val="2"/>
+        </w:numPr>
+        <w:spacing w:after="0" w:line="240" w:lineRule="auto"/>
+        <w:ind w:left="1440" w:hanging="360"/>
+        <w:jc w:val="both"/>
+        <w:textAlignment w:val="baseline"/>
+        <w:rPr>
+          <w:rFonts w:ascii="Century Gothic" w:eastAsia="Times New Roman" w:hAnsi="Century Gothic" w:cs="Times New Roman"/>
+          <w:color w:val="000000"/>
+          <w:lang w:eastAsia="es-GT"/>
+        </w:rPr>
+      </w:pPr>
+      <w:r>
+        <w:rPr>
+          <w:rFonts w:ascii="Century Gothic" w:eastAsia="Times New Roman" w:hAnsi="Century Gothic" w:cs="Times New Roman"/>
+          <w:color w:val="000000"/>
+          <w:lang w:eastAsia="es-GT"/>
+        </w:rPr>
+        <w:t xml:space="preserve">Algoritmo de </w:t>
+      </w:r>
+      <w:proofErr w:type="spellStart"/>
+      <w:r>
+        <w:rPr>
+          <w:rFonts w:ascii="Century Gothic" w:eastAsia="Times New Roman" w:hAnsi="Century Gothic" w:cs="Times New Roman"/>
+          <w:color w:val="000000"/>
+          <w:lang w:eastAsia="es-GT"/>
+        </w:rPr>
+        <w:t>Tremaux</w:t>
+      </w:r>
+      <w:proofErr w:type="spellEnd"/>
+      <w:r>
+        <w:rPr>
+          <w:rFonts w:ascii="Century Gothic" w:eastAsia="Times New Roman" w:hAnsi="Century Gothic" w:cs="Times New Roman"/>
+          <w:color w:val="000000"/>
+          <w:lang w:eastAsia="es-GT"/>
+        </w:rPr>
+        <w:t>.</w:t>
+      </w:r>
+    </w:p>
+    <w:p>
+      <w:pPr>
+        <w:spacing w:after="0" w:line="240" w:lineRule="auto"/>
+        <w:jc w:val="both"/>
+        <w:rPr>
+          <w:rFonts w:ascii="Times New Roman" w:eastAsia="Times New Roman" w:hAnsi="Times New Roman" w:cs="Times New Roman"/>
+          <w:sz w:val="24"/>
+          <w:szCs w:val="24"/>
+          <w:lang w:eastAsia="es-GT"/>
+        </w:rPr>
+      </w:pPr>
+      <w:r>
+        <w:rPr>
+          <w:rFonts w:ascii="Century Gothic" w:eastAsia="Times New Roman" w:hAnsi="Century Gothic" w:cs="Times New Roman"/>
+          <w:color w:val="000000"/>
+          <w:lang w:eastAsia="es-GT"/>
+        </w:rPr>
+        <w:t xml:space="preserve">Algoritmo inventado por el ingeniero francés Charles </w:t>
+      </w:r>
+      <w:proofErr w:type="spellStart"/>
+      <w:r>
+        <w:rPr>
+          <w:rFonts w:ascii="Century Gothic" w:eastAsia="Times New Roman" w:hAnsi="Century Gothic" w:cs="Times New Roman"/>
+          <w:color w:val="000000"/>
+          <w:lang w:eastAsia="es-GT"/>
+        </w:rPr>
+        <w:t>Tr</w:t>
+      </w:r>
+      <w:r>
+        <w:rPr>
+          <w:rFonts w:ascii="Century Gothic" w:eastAsia="Times New Roman" w:hAnsi="Century Gothic" w:cs="Times New Roman"/>
+          <w:color w:val="000000"/>
+          <w:lang w:eastAsia="es-GT"/>
+        </w:rPr>
+        <w:t>e</w:t>
+      </w:r>
+      <w:r>
+        <w:rPr>
+          <w:rFonts w:ascii="Century Gothic" w:eastAsia="Times New Roman" w:hAnsi="Century Gothic" w:cs="Times New Roman"/>
+          <w:color w:val="000000"/>
+          <w:lang w:eastAsia="es-GT"/>
+        </w:rPr>
+        <w:t>maux</w:t>
+      </w:r>
+      <w:proofErr w:type="spellEnd"/>
+      <w:r>
+        <w:rPr>
+          <w:rFonts w:ascii="Century Gothic" w:eastAsia="Times New Roman" w:hAnsi="Century Gothic" w:cs="Times New Roman"/>
+          <w:color w:val="000000"/>
+          <w:lang w:eastAsia="es-GT"/>
+        </w:rPr>
+        <w:t xml:space="preserve"> para encontrar la salida de un laberinto. Este consiste en marcar el camino que se va siguiendo, que también dependerá de cuantas veces se recorre un mismo camino, y realizar los siguientes pasos:</w:t>
+      </w:r>
+    </w:p>
+    <w:p>
+      <w:pPr>
+        <w:spacing w:after="0" w:line="240" w:lineRule="auto"/>
+        <w:rPr>
+          <w:rFonts w:ascii="Times New Roman" w:eastAsia="Times New Roman" w:hAnsi="Times New Roman" w:cs="Times New Roman"/>
+          <w:sz w:val="24"/>
+          <w:szCs w:val="24"/>
+          <w:lang w:eastAsia="es-GT"/>
+        </w:rPr>
+      </w:pPr>
+    </w:p>
+    <w:p>
+      <w:pPr>
+        <w:numPr>
+          <w:ilvl w:val="0"/>
+          <w:numId w:val="3"/>
+        </w:numPr>
+        <w:spacing w:after="0" w:line="240" w:lineRule="auto"/>
+        <w:ind w:left="1440"/>
+        <w:jc w:val="both"/>
+        <w:textAlignment w:val="baseline"/>
+        <w:rPr>
+          <w:rFonts w:ascii="Century Gothic" w:eastAsia="Times New Roman" w:hAnsi="Century Gothic" w:cs="Times New Roman"/>
+          <w:color w:val="000000"/>
+          <w:lang w:eastAsia="es-GT"/>
+        </w:rPr>
+      </w:pPr>
+      <w:r>
+        <w:rPr>
+          <w:rFonts w:ascii="Century Gothic" w:eastAsia="Times New Roman" w:hAnsi="Century Gothic" w:cs="Times New Roman"/>
+          <w:color w:val="000000"/>
+          <w:lang w:eastAsia="es-GT"/>
+        </w:rPr>
+        <w:t>No siga el mismo camino 2 veces.</w:t>
+      </w:r>
+    </w:p>
+    <w:p>
+      <w:pPr>
+        <w:numPr>
+          <w:ilvl w:val="0"/>
+          <w:numId w:val="3"/>
+        </w:numPr>
+        <w:spacing w:after="0" w:line="240" w:lineRule="auto"/>
+        <w:ind w:left="1440"/>
+        <w:jc w:val="both"/>
+        <w:textAlignment w:val="baseline"/>
+        <w:rPr>
+          <w:rFonts w:ascii="Century Gothic" w:eastAsia="Times New Roman" w:hAnsi="Century Gothic" w:cs="Times New Roman"/>
+          <w:color w:val="000000"/>
+          <w:lang w:eastAsia="es-GT"/>
+        </w:rPr>
+      </w:pPr>
+      <w:r>
+        <w:rPr>
+          <w:rFonts w:ascii="Century Gothic" w:eastAsia="Times New Roman" w:hAnsi="Century Gothic" w:cs="Times New Roman"/>
+          <w:color w:val="000000"/>
+          <w:lang w:eastAsia="es-GT"/>
+        </w:rPr>
+        <w:t>Si llega a un cruce nuevo, no importa qué camino siga</w:t>
+      </w:r>
+    </w:p>
+    <w:p>
+      <w:pPr>
+        <w:numPr>
+          <w:ilvl w:val="0"/>
+          <w:numId w:val="3"/>
+        </w:numPr>
+        <w:spacing w:after="0" w:line="240" w:lineRule="auto"/>
+        <w:ind w:left="1440"/>
+        <w:jc w:val="both"/>
+        <w:textAlignment w:val="baseline"/>
+        <w:rPr>
+          <w:rFonts w:ascii="Century Gothic" w:eastAsia="Times New Roman" w:hAnsi="Century Gothic" w:cs="Times New Roman"/>
+          <w:color w:val="000000"/>
+          <w:lang w:eastAsia="es-GT"/>
+        </w:rPr>
+      </w:pPr>
+      <w:r>
+        <w:rPr>
+          <w:rFonts w:ascii="Century Gothic" w:eastAsia="Times New Roman" w:hAnsi="Century Gothic" w:cs="Times New Roman"/>
+          <w:color w:val="000000"/>
+          <w:lang w:eastAsia="es-GT"/>
+        </w:rPr>
+        <w:t xml:space="preserve">Si un camino nuevo lo lleva a un cruce viejo, o a un callejón sin salida, retroceda hasta la entrada del camino. </w:t>
+      </w:r>
+    </w:p>
+    <w:p>
+      <w:pPr>
+        <w:numPr>
+          <w:ilvl w:val="0"/>
+          <w:numId w:val="3"/>
+        </w:numPr>
+        <w:spacing w:after="0" w:line="240" w:lineRule="auto"/>
+        <w:ind w:left="1440"/>
+        <w:jc w:val="both"/>
+        <w:textAlignment w:val="baseline"/>
+        <w:rPr>
+          <w:rFonts w:ascii="Century Gothic" w:eastAsia="Times New Roman" w:hAnsi="Century Gothic" w:cs="Times New Roman"/>
+          <w:color w:val="000000"/>
+          <w:lang w:eastAsia="es-GT"/>
+        </w:rPr>
+      </w:pPr>
+      <w:r>
+        <w:rPr>
+          <w:rFonts w:ascii="Century Gothic" w:eastAsia="Times New Roman" w:hAnsi="Century Gothic" w:cs="Times New Roman"/>
+          <w:color w:val="000000"/>
+          <w:lang w:eastAsia="es-GT"/>
+        </w:rPr>
+        <w:t>Si un camino viejo lo lleva a un cruce viejo, tome un camino nuevo, y si no lo hay tome cualquiera.</w:t>
+      </w:r>
+    </w:p>
+    <w:p>
+      <w:pPr>
+        <w:spacing w:after="0" w:line="240" w:lineRule="auto"/>
+        <w:rPr>
+          <w:rFonts w:ascii="Times New Roman" w:eastAsia="Times New Roman" w:hAnsi="Times New Roman" w:cs="Times New Roman"/>
+          <w:sz w:val="24"/>
+          <w:szCs w:val="24"/>
+          <w:lang w:eastAsia="es-GT"/>
+        </w:rPr>
+      </w:pPr>
+    </w:p>
+    <w:p>
+      <w:pPr>
+        <w:spacing w:after="0" w:line="240" w:lineRule="auto"/>
+        <w:jc w:val="both"/>
+        <w:rPr>
+          <w:rFonts w:ascii="Times New Roman" w:eastAsia="Times New Roman" w:hAnsi="Times New Roman" w:cs="Times New Roman"/>
+          <w:sz w:val="24"/>
+          <w:szCs w:val="24"/>
+          <w:lang w:eastAsia="es-GT"/>
+        </w:rPr>
+      </w:pPr>
+      <w:r>
+        <w:rPr>
+          <w:rFonts w:ascii="Century Gothic" w:eastAsia="Times New Roman" w:hAnsi="Century Gothic" w:cs="Times New Roman"/>
+          <w:color w:val="000000"/>
+          <w:lang w:eastAsia="es-GT"/>
+        </w:rPr>
+        <w:tab/>
+        <w:t xml:space="preserve">Este algoritmo puede llegar a tomar varias horas, pero si se sigue al pie de la letra este sistema siempre llevará a la salida del laberinto, siempre que exista una salida, o en caso de que no exista, llevará a la entrada. </w:t>
+      </w:r>
+    </w:p>
+    <w:p>
+      <w:pPr>
+        <w:spacing w:after="0" w:line="240" w:lineRule="auto"/>
+        <w:rPr>
+          <w:rFonts w:ascii="Times New Roman" w:eastAsia="Times New Roman" w:hAnsi="Times New Roman" w:cs="Times New Roman"/>
+          <w:sz w:val="24"/>
+          <w:szCs w:val="24"/>
+          <w:lang w:eastAsia="es-GT"/>
+        </w:rPr>
+      </w:pPr>
+    </w:p>
+    <w:p>
+      <w:pPr>
+        <w:numPr>
+          <w:ilvl w:val="1"/>
+          <w:numId w:val="4"/>
+        </w:numPr>
+        <w:spacing w:after="0" w:line="240" w:lineRule="auto"/>
+        <w:jc w:val="both"/>
+        <w:textAlignment w:val="baseline"/>
+        <w:rPr>
+          <w:rFonts w:ascii="Century Gothic" w:eastAsia="Times New Roman" w:hAnsi="Century Gothic" w:cs="Times New Roman"/>
+          <w:color w:val="000000"/>
+          <w:lang w:eastAsia="es-GT"/>
+        </w:rPr>
+      </w:pPr>
+      <w:r>
+        <w:rPr>
+          <w:rFonts w:ascii="Century Gothic" w:eastAsia="Times New Roman" w:hAnsi="Century Gothic" w:cs="Times New Roman"/>
+          <w:color w:val="000000"/>
+          <w:lang w:eastAsia="es-GT"/>
+        </w:rPr>
+        <w:t>Regla de la mano derecha/izquierda.</w:t>
+      </w:r>
+    </w:p>
+    <w:p>
+      <w:pPr>
+        <w:spacing w:after="0" w:line="240" w:lineRule="auto"/>
+        <w:jc w:val="both"/>
+        <w:rPr>
+          <w:rFonts w:ascii="Times New Roman" w:eastAsia="Times New Roman" w:hAnsi="Times New Roman" w:cs="Times New Roman"/>
+          <w:sz w:val="24"/>
+          <w:szCs w:val="24"/>
+          <w:lang w:eastAsia="es-GT"/>
+        </w:rPr>
+      </w:pPr>
+      <w:r>
+        <w:rPr>
+          <w:rFonts w:ascii="Century Gothic" w:eastAsia="Times New Roman" w:hAnsi="Century Gothic" w:cs="Times New Roman"/>
+          <w:color w:val="000000"/>
+          <w:lang w:eastAsia="es-GT"/>
+        </w:rPr>
+        <w:t xml:space="preserve">Es un método sencillo que se ha utilizado hace cientos de años para salir de diversos laberintos. Para realizar el algoritmo basta con definir qué mano se utilizará para realizar todo el algoritmo. Ponemos dicha mano escogida apoyada sobre la pared y se permanece con la mano así hasta salir del laberinto. De esta manera se estará seguro de tocar cada pared del laberinto hasta encontrar la salida. </w:t>
+      </w:r>
+    </w:p>
+    <w:p>
+      <w:pPr>
+        <w:spacing w:after="0" w:line="240" w:lineRule="auto"/>
+        <w:rPr>
+          <w:rFonts w:ascii="Times New Roman" w:eastAsia="Times New Roman" w:hAnsi="Times New Roman" w:cs="Times New Roman"/>
+          <w:sz w:val="24"/>
+          <w:szCs w:val="24"/>
+          <w:lang w:eastAsia="es-GT"/>
+        </w:rPr>
+      </w:pPr>
+    </w:p>
+    <w:p>
+      <w:pPr>
+        <w:spacing w:after="0" w:line="240" w:lineRule="auto"/>
+        <w:jc w:val="both"/>
+        <w:rPr>
+          <w:rFonts w:ascii="Times New Roman" w:eastAsia="Times New Roman" w:hAnsi="Times New Roman" w:cs="Times New Roman"/>
+          <w:sz w:val="24"/>
+          <w:szCs w:val="24"/>
+          <w:lang w:eastAsia="es-GT"/>
+        </w:rPr>
+      </w:pPr>
+      <w:r>
+        <w:rPr>
+          <w:rFonts w:ascii="Century Gothic" w:eastAsia="Times New Roman" w:hAnsi="Century Gothic" w:cs="Times New Roman"/>
+          <w:color w:val="000000"/>
+          <w:lang w:eastAsia="es-GT"/>
+        </w:rPr>
+        <w:t>Aunque bien es un algoritmo que siempre permitirá encontrar la salida de un laberinto, este puede llegar a llevar demasiado tiempo o muy poco, dependiendo de la forma en que se diseñó el laberinto y la posición del sujeto dentro del mismo. La otra gran desventaja es que, si el laberinto se forma de círculos concéntricos, puede llegar a hacer que el algoritmo no sirva y nunca se salga del laberinto.</w:t>
+      </w:r>
+    </w:p>
+    <w:p>
+      <w:pPr>
+        <w:spacing w:after="0" w:line="240" w:lineRule="auto"/>
+        <w:rPr>
+          <w:rFonts w:ascii="Times New Roman" w:eastAsia="Times New Roman" w:hAnsi="Times New Roman" w:cs="Times New Roman"/>
+          <w:sz w:val="24"/>
+          <w:szCs w:val="24"/>
+          <w:lang w:eastAsia="es-GT"/>
+        </w:rPr>
+      </w:pPr>
+    </w:p>
+    <w:p>
+      <w:pPr>
+        <w:numPr>
+          <w:ilvl w:val="1"/>
+          <w:numId w:val="5"/>
+        </w:numPr>
+        <w:spacing w:after="0" w:line="240" w:lineRule="auto"/>
+        <w:jc w:val="both"/>
+        <w:textAlignment w:val="baseline"/>
+        <w:rPr>
+          <w:rFonts w:ascii="Century Gothic" w:eastAsia="Times New Roman" w:hAnsi="Century Gothic" w:cs="Times New Roman"/>
+          <w:color w:val="000000"/>
+          <w:lang w:eastAsia="es-GT"/>
+        </w:rPr>
+      </w:pPr>
+      <w:r>
+        <w:rPr>
+          <w:rFonts w:ascii="Century Gothic" w:eastAsia="Times New Roman" w:hAnsi="Century Gothic" w:cs="Times New Roman"/>
+          <w:color w:val="000000"/>
+          <w:lang w:eastAsia="es-GT"/>
+        </w:rPr>
+        <w:t>Algoritmo de garantía</w:t>
+      </w:r>
+    </w:p>
+    <w:p>
+      <w:pPr>
+        <w:spacing w:after="0" w:line="240" w:lineRule="auto"/>
+        <w:jc w:val="both"/>
+        <w:rPr>
+          <w:rFonts w:ascii="Times New Roman" w:eastAsia="Times New Roman" w:hAnsi="Times New Roman" w:cs="Times New Roman"/>
+          <w:sz w:val="24"/>
+          <w:szCs w:val="24"/>
+          <w:lang w:eastAsia="es-GT"/>
+        </w:rPr>
+      </w:pPr>
+      <w:r>
+        <w:rPr>
+          <w:rFonts w:ascii="Century Gothic" w:eastAsia="Times New Roman" w:hAnsi="Century Gothic" w:cs="Times New Roman"/>
+          <w:color w:val="000000"/>
+          <w:lang w:eastAsia="es-GT"/>
+        </w:rPr>
+        <w:t>Una versión modificada del seguidor de paredes o del de la regla de la mano derecha, ya que este es capaz de resolver cualquier tipo de laberinto sin quedarse estancado, ya que cuenta los giros que se realizan para saber si se encuentra en un circuito cerrado o una isla y así poder salir de esta. Puede encontrar la solución de un laberinto desde su perímetro hasta el centro, pero no del centro al perímetro. Una ventaja de este algoritmo es que no necesita memorizar los lugares por donde ha pasado, pero aun así debe llevar la cuenta de sus giros.</w:t>
+      </w:r>
+    </w:p>
+    <w:p>
+      <w:pPr>
+        <w:spacing w:after="240" w:line="240" w:lineRule="auto"/>
+        <w:rPr>
+          <w:rFonts w:ascii="Times New Roman" w:eastAsia="Times New Roman" w:hAnsi="Times New Roman" w:cs="Times New Roman"/>
+          <w:sz w:val="24"/>
+          <w:szCs w:val="24"/>
+          <w:lang w:eastAsia="es-GT"/>
+        </w:rPr>
+      </w:pPr>
+      <w:r>
+        <w:rPr>
+          <w:rFonts w:ascii="Times New Roman" w:eastAsia="Times New Roman" w:hAnsi="Times New Roman" w:cs="Times New Roman"/>
+          <w:sz w:val="24"/>
+          <w:szCs w:val="24"/>
+          <w:lang w:eastAsia="es-GT"/>
+        </w:rPr>
+        <w:br/>
+      </w:r>
+    </w:p>
+    <w:p>
+      <w:pPr>
+        <w:numPr>
+          <w:ilvl w:val="1"/>
+          <w:numId w:val="6"/>
+        </w:numPr>
+        <w:spacing w:after="0" w:line="240" w:lineRule="auto"/>
+        <w:jc w:val="both"/>
+        <w:textAlignment w:val="baseline"/>
+        <w:rPr>
+          <w:rFonts w:ascii="Century Gothic" w:eastAsia="Times New Roman" w:hAnsi="Century Gothic" w:cs="Times New Roman"/>
+          <w:color w:val="000000"/>
+          <w:lang w:eastAsia="es-GT"/>
+        </w:rPr>
+      </w:pPr>
+      <w:r>
+        <w:rPr>
+          <w:rFonts w:ascii="Century Gothic" w:eastAsia="Times New Roman" w:hAnsi="Century Gothic" w:cs="Times New Roman"/>
+          <w:color w:val="000000"/>
+          <w:lang w:eastAsia="es-GT"/>
+        </w:rPr>
+        <w:lastRenderedPageBreak/>
+        <w:t>Cadena</w:t>
+      </w:r>
+    </w:p>
+    <w:p>
+      <w:pPr>
+        <w:spacing w:after="0" w:line="240" w:lineRule="auto"/>
+        <w:jc w:val="both"/>
+        <w:rPr>
+          <w:rFonts w:ascii="Century Gothic" w:eastAsia="Times New Roman" w:hAnsi="Century Gothic" w:cs="Times New Roman"/>
+          <w:color w:val="000000"/>
+          <w:lang w:eastAsia="es-GT"/>
+        </w:rPr>
+      </w:pPr>
+      <w:r>
+        <w:rPr>
+          <w:rFonts w:ascii="Century Gothic" w:eastAsia="Times New Roman" w:hAnsi="Century Gothic" w:cs="Times New Roman"/>
+          <w:color w:val="000000"/>
+          <w:lang w:eastAsia="es-GT"/>
+        </w:rPr>
+        <w:t>Este algoritmo busca dividir el laberinto completo en pequeños laberintos que están encadenados y este algoritmo los resuelve todos de poco en poco. Se basa en seguir la estructura del algoritmo seguidor de paredes, pero de una manera más eficiente ya que memoriza los lugares por los que ha pasado antes. Este algoritmo no encuentra el camino más corto, pero busca caminos alternativos basado en los lugares que ya ha pasado.</w:t>
+      </w:r>
+    </w:p>
+    <w:p>
+      <w:pPr>
+        <w:spacing w:after="0" w:line="240" w:lineRule="auto"/>
+        <w:jc w:val="both"/>
+        <w:rPr>
+          <w:rFonts w:ascii="Times New Roman" w:eastAsia="Times New Roman" w:hAnsi="Times New Roman" w:cs="Times New Roman"/>
+          <w:sz w:val="24"/>
+          <w:szCs w:val="24"/>
+          <w:lang w:eastAsia="es-GT"/>
+        </w:rPr>
+      </w:pPr>
+    </w:p>
+    <w:p>
+      <w:pPr>
+        <w:numPr>
+          <w:ilvl w:val="1"/>
+          <w:numId w:val="7"/>
+        </w:numPr>
+        <w:spacing w:after="0" w:line="240" w:lineRule="auto"/>
+        <w:jc w:val="both"/>
+        <w:textAlignment w:val="baseline"/>
+        <w:rPr>
+          <w:rFonts w:ascii="Century Gothic" w:eastAsia="Times New Roman" w:hAnsi="Century Gothic" w:cs="Times New Roman"/>
+          <w:color w:val="000000"/>
+          <w:lang w:eastAsia="es-GT"/>
+        </w:rPr>
+      </w:pPr>
+      <w:r>
+        <w:rPr>
+          <w:rFonts w:ascii="Century Gothic" w:eastAsia="Times New Roman" w:hAnsi="Century Gothic" w:cs="Times New Roman"/>
+          <w:color w:val="000000"/>
+          <w:lang w:eastAsia="es-GT"/>
+        </w:rPr>
+        <w:t>Vuelta atrás recursiva</w:t>
+      </w:r>
+    </w:p>
+    <w:p>
+      <w:pPr>
+        <w:spacing w:after="0" w:line="240" w:lineRule="auto"/>
+        <w:jc w:val="both"/>
+        <w:rPr>
+          <w:rFonts w:ascii="Times New Roman" w:eastAsia="Times New Roman" w:hAnsi="Times New Roman" w:cs="Times New Roman"/>
+          <w:sz w:val="24"/>
+          <w:szCs w:val="24"/>
+          <w:lang w:eastAsia="es-GT"/>
+        </w:rPr>
+      </w:pPr>
+      <w:r>
+        <w:rPr>
+          <w:rFonts w:ascii="Century Gothic" w:eastAsia="Times New Roman" w:hAnsi="Century Gothic" w:cs="Times New Roman"/>
+          <w:color w:val="000000"/>
+          <w:lang w:eastAsia="es-GT"/>
+        </w:rPr>
+        <w:t xml:space="preserve">Es muy similar al algoritmo de </w:t>
+      </w:r>
+      <w:proofErr w:type="spellStart"/>
+      <w:r>
+        <w:rPr>
+          <w:rFonts w:ascii="Century Gothic" w:eastAsia="Times New Roman" w:hAnsi="Century Gothic" w:cs="Times New Roman"/>
+          <w:color w:val="000000"/>
+          <w:lang w:eastAsia="es-GT"/>
+        </w:rPr>
+        <w:t>Tremaux</w:t>
+      </w:r>
+      <w:proofErr w:type="spellEnd"/>
+      <w:r>
+        <w:rPr>
+          <w:rFonts w:ascii="Century Gothic" w:eastAsia="Times New Roman" w:hAnsi="Century Gothic" w:cs="Times New Roman"/>
+          <w:color w:val="000000"/>
+          <w:lang w:eastAsia="es-GT"/>
+        </w:rPr>
+        <w:t>, ya que lo que busca es no repetir el mismo camino dos veces, utilizando un mapeo en memoria para reconocer los caminos que ya ha recorrido. Lo que intenta es poder recordar el camino que siguió desde el inicio y volver al punto más lejano en donde había otro camino que seguir. Encuentra la solución como el resto de algoritmos,</w:t>
+      </w:r>
       <w:bookmarkStart w:id="0" w:name="_GoBack"/>
       <w:bookmarkEnd w:id="0"/>
-    </w:p>
+      <w:r>
+        <w:rPr>
+          <w:rFonts w:ascii="Century Gothic" w:eastAsia="Times New Roman" w:hAnsi="Century Gothic" w:cs="Times New Roman"/>
+          <w:color w:val="000000"/>
+          <w:lang w:eastAsia="es-GT"/>
+        </w:rPr>
+        <w:t xml:space="preserve"> pero tampoco encuentra la más corta.</w:t>
+      </w:r>
+    </w:p>
+    <w:p/>
     <w:sectPr>
       <w:pgSz w:w="12240" w:h="15840"/>
       <w:pgMar w:top="1417" w:right="1701" w:bottom="1417" w:left="1701" w:header="708" w:footer="708" w:gutter="0"/>
@@ -230,6 +797,753 @@
     </w:sectPr>
   </w:body>
 </w:document>
+</file>
+
+<file path=word/numbering.xml><?xml version="1.0" encoding="utf-8"?>
+<w:numbering xmlns:wpc="http://schemas.microsoft.com/office/word/2010/wordprocessingCanvas" xmlns:cx="http://schemas.microsoft.com/office/drawing/2014/chartex" xmlns:cx1="http://schemas.microsoft.com/office/drawing/2015/9/8/chartex" xmlns:cx2="http://schemas.microsoft.com/office/drawing/2015/10/21/chartex" xmlns:cx3="http://schemas.microsoft.com/office/drawing/2016/5/9/chartex" xmlns:cx4="http://schemas.microsoft.com/office/drawing/2016/5/10/chartex" xmlns:cx5="http://schemas.microsoft.com/office/drawing/2016/5/11/chartex" xmlns:cx6="http://schemas.microsoft.com/office/drawing/2016/5/12/chartex" xmlns:cx7="http://schemas.microsoft.com/office/drawing/2016/5/13/chartex" xmlns:cx8="http://schemas.microsoft.com/office/drawing/2016/5/14/chartex" xmlns:mc="http://schemas.openxmlformats.org/markup-compatibility/2006" xmlns:aink="http://schemas.microsoft.com/office/drawing/2016/ink" xmlns:am3d="http://schemas.microsoft.com/office/drawing/2017/model3d" xmlns:o="urn:schemas-microsoft-com:office:office" xmlns:r="http://schemas.openxmlformats.org/officeDocument/2006/relationships" xmlns:m="http://schemas.openxmlformats.org/officeDocument/2006/math" xmlns:v="urn:schemas-microsoft-com:vml" xmlns:wp14="http://schemas.microsoft.com/office/word/2010/wordprocessingDrawing" xmlns:wp="http://schemas.openxmlformats.org/drawingml/2006/wordprocessingDrawing" xmlns:w10="urn:schemas-microsoft-com:office:word" xmlns:w="http://schemas.openxmlformats.org/wordprocessingml/2006/main" xmlns:w14="http://schemas.microsoft.com/office/word/2010/wordml" xmlns:w15="http://schemas.microsoft.com/office/word/2012/wordml" xmlns:w16cid="http://schemas.microsoft.com/office/word/2016/wordml/cid" xmlns:w16se="http://schemas.microsoft.com/office/word/2015/wordml/symex" xmlns:wpg="http://schemas.microsoft.com/office/word/2010/wordprocessingGroup" xmlns:wpi="http://schemas.microsoft.com/office/word/2010/wordprocessingInk" xmlns:wne="http://schemas.microsoft.com/office/word/2006/wordml" xmlns:wps="http://schemas.microsoft.com/office/word/2010/wordprocessingShape" mc:Ignorable="w14 w15 w16se w16cid wp14">
+  <w:abstractNum w:abstractNumId="0" w15:restartNumberingAfterBreak="0">
+    <w:nsid w:val="13497B22"/>
+    <w:multiLevelType w:val="hybridMultilevel"/>
+    <w:tmpl w:val="59C08138"/>
+    <w:lvl w:ilvl="0" w:tplc="B4BE6746">
+      <w:start w:val="5"/>
+      <w:numFmt w:val="decimal"/>
+      <w:lvlText w:val="%1."/>
+      <w:lvlJc w:val="left"/>
+      <w:pPr>
+        <w:tabs>
+          <w:tab w:val="num" w:pos="720"/>
+        </w:tabs>
+        <w:ind w:left="720" w:hanging="360"/>
+      </w:pPr>
+    </w:lvl>
+    <w:lvl w:ilvl="1" w:tplc="53207438">
+      <w:start w:val="5"/>
+      <w:numFmt w:val="lowerLetter"/>
+      <w:lvlText w:val="%2."/>
+      <w:lvlJc w:val="left"/>
+      <w:pPr>
+        <w:tabs>
+          <w:tab w:val="num" w:pos="1440"/>
+        </w:tabs>
+        <w:ind w:left="1440" w:hanging="360"/>
+      </w:pPr>
+    </w:lvl>
+    <w:lvl w:ilvl="2" w:tplc="2902AEA0" w:tentative="1">
+      <w:start w:val="1"/>
+      <w:numFmt w:val="decimal"/>
+      <w:lvlText w:val="%3."/>
+      <w:lvlJc w:val="left"/>
+      <w:pPr>
+        <w:tabs>
+          <w:tab w:val="num" w:pos="2160"/>
+        </w:tabs>
+        <w:ind w:left="2160" w:hanging="360"/>
+      </w:pPr>
+    </w:lvl>
+    <w:lvl w:ilvl="3" w:tplc="B83C82B0" w:tentative="1">
+      <w:start w:val="1"/>
+      <w:numFmt w:val="decimal"/>
+      <w:lvlText w:val="%4."/>
+      <w:lvlJc w:val="left"/>
+      <w:pPr>
+        <w:tabs>
+          <w:tab w:val="num" w:pos="2880"/>
+        </w:tabs>
+        <w:ind w:left="2880" w:hanging="360"/>
+      </w:pPr>
+    </w:lvl>
+    <w:lvl w:ilvl="4" w:tplc="F9ACDE52" w:tentative="1">
+      <w:start w:val="1"/>
+      <w:numFmt w:val="decimal"/>
+      <w:lvlText w:val="%5."/>
+      <w:lvlJc w:val="left"/>
+      <w:pPr>
+        <w:tabs>
+          <w:tab w:val="num" w:pos="3600"/>
+        </w:tabs>
+        <w:ind w:left="3600" w:hanging="360"/>
+      </w:pPr>
+    </w:lvl>
+    <w:lvl w:ilvl="5" w:tplc="961AE15A" w:tentative="1">
+      <w:start w:val="1"/>
+      <w:numFmt w:val="decimal"/>
+      <w:lvlText w:val="%6."/>
+      <w:lvlJc w:val="left"/>
+      <w:pPr>
+        <w:tabs>
+          <w:tab w:val="num" w:pos="4320"/>
+        </w:tabs>
+        <w:ind w:left="4320" w:hanging="360"/>
+      </w:pPr>
+    </w:lvl>
+    <w:lvl w:ilvl="6" w:tplc="D1C4D1C6" w:tentative="1">
+      <w:start w:val="1"/>
+      <w:numFmt w:val="decimal"/>
+      <w:lvlText w:val="%7."/>
+      <w:lvlJc w:val="left"/>
+      <w:pPr>
+        <w:tabs>
+          <w:tab w:val="num" w:pos="5040"/>
+        </w:tabs>
+        <w:ind w:left="5040" w:hanging="360"/>
+      </w:pPr>
+    </w:lvl>
+    <w:lvl w:ilvl="7" w:tplc="52E46A02" w:tentative="1">
+      <w:start w:val="1"/>
+      <w:numFmt w:val="decimal"/>
+      <w:lvlText w:val="%8."/>
+      <w:lvlJc w:val="left"/>
+      <w:pPr>
+        <w:tabs>
+          <w:tab w:val="num" w:pos="5760"/>
+        </w:tabs>
+        <w:ind w:left="5760" w:hanging="360"/>
+      </w:pPr>
+    </w:lvl>
+    <w:lvl w:ilvl="8" w:tplc="28E091E4" w:tentative="1">
+      <w:start w:val="1"/>
+      <w:numFmt w:val="decimal"/>
+      <w:lvlText w:val="%9."/>
+      <w:lvlJc w:val="left"/>
+      <w:pPr>
+        <w:tabs>
+          <w:tab w:val="num" w:pos="6480"/>
+        </w:tabs>
+        <w:ind w:left="6480" w:hanging="360"/>
+      </w:pPr>
+    </w:lvl>
+  </w:abstractNum>
+  <w:abstractNum w:abstractNumId="1" w15:restartNumberingAfterBreak="0">
+    <w:nsid w:val="139A25C2"/>
+    <w:multiLevelType w:val="hybridMultilevel"/>
+    <w:tmpl w:val="64D471CA"/>
+    <w:lvl w:ilvl="0" w:tplc="D8502F7C">
+      <w:start w:val="2"/>
+      <w:numFmt w:val="decimal"/>
+      <w:lvlText w:val="%1."/>
+      <w:lvlJc w:val="left"/>
+      <w:pPr>
+        <w:tabs>
+          <w:tab w:val="num" w:pos="720"/>
+        </w:tabs>
+        <w:ind w:left="720" w:hanging="360"/>
+      </w:pPr>
+    </w:lvl>
+    <w:lvl w:ilvl="1" w:tplc="FE10488A">
+      <w:start w:val="2"/>
+      <w:numFmt w:val="lowerLetter"/>
+      <w:lvlText w:val="%2."/>
+      <w:lvlJc w:val="left"/>
+      <w:pPr>
+        <w:tabs>
+          <w:tab w:val="num" w:pos="1440"/>
+        </w:tabs>
+        <w:ind w:left="1440" w:hanging="360"/>
+      </w:pPr>
+    </w:lvl>
+    <w:lvl w:ilvl="2" w:tplc="61A45E56" w:tentative="1">
+      <w:start w:val="1"/>
+      <w:numFmt w:val="decimal"/>
+      <w:lvlText w:val="%3."/>
+      <w:lvlJc w:val="left"/>
+      <w:pPr>
+        <w:tabs>
+          <w:tab w:val="num" w:pos="2160"/>
+        </w:tabs>
+        <w:ind w:left="2160" w:hanging="360"/>
+      </w:pPr>
+    </w:lvl>
+    <w:lvl w:ilvl="3" w:tplc="90AC856A" w:tentative="1">
+      <w:start w:val="1"/>
+      <w:numFmt w:val="decimal"/>
+      <w:lvlText w:val="%4."/>
+      <w:lvlJc w:val="left"/>
+      <w:pPr>
+        <w:tabs>
+          <w:tab w:val="num" w:pos="2880"/>
+        </w:tabs>
+        <w:ind w:left="2880" w:hanging="360"/>
+      </w:pPr>
+    </w:lvl>
+    <w:lvl w:ilvl="4" w:tplc="DA9E8CD8" w:tentative="1">
+      <w:start w:val="1"/>
+      <w:numFmt w:val="decimal"/>
+      <w:lvlText w:val="%5."/>
+      <w:lvlJc w:val="left"/>
+      <w:pPr>
+        <w:tabs>
+          <w:tab w:val="num" w:pos="3600"/>
+        </w:tabs>
+        <w:ind w:left="3600" w:hanging="360"/>
+      </w:pPr>
+    </w:lvl>
+    <w:lvl w:ilvl="5" w:tplc="B610FCB4" w:tentative="1">
+      <w:start w:val="1"/>
+      <w:numFmt w:val="decimal"/>
+      <w:lvlText w:val="%6."/>
+      <w:lvlJc w:val="left"/>
+      <w:pPr>
+        <w:tabs>
+          <w:tab w:val="num" w:pos="4320"/>
+        </w:tabs>
+        <w:ind w:left="4320" w:hanging="360"/>
+      </w:pPr>
+    </w:lvl>
+    <w:lvl w:ilvl="6" w:tplc="25848782" w:tentative="1">
+      <w:start w:val="1"/>
+      <w:numFmt w:val="decimal"/>
+      <w:lvlText w:val="%7."/>
+      <w:lvlJc w:val="left"/>
+      <w:pPr>
+        <w:tabs>
+          <w:tab w:val="num" w:pos="5040"/>
+        </w:tabs>
+        <w:ind w:left="5040" w:hanging="360"/>
+      </w:pPr>
+    </w:lvl>
+    <w:lvl w:ilvl="7" w:tplc="22683552" w:tentative="1">
+      <w:start w:val="1"/>
+      <w:numFmt w:val="decimal"/>
+      <w:lvlText w:val="%8."/>
+      <w:lvlJc w:val="left"/>
+      <w:pPr>
+        <w:tabs>
+          <w:tab w:val="num" w:pos="5760"/>
+        </w:tabs>
+        <w:ind w:left="5760" w:hanging="360"/>
+      </w:pPr>
+    </w:lvl>
+    <w:lvl w:ilvl="8" w:tplc="D6CE4A14" w:tentative="1">
+      <w:start w:val="1"/>
+      <w:numFmt w:val="decimal"/>
+      <w:lvlText w:val="%9."/>
+      <w:lvlJc w:val="left"/>
+      <w:pPr>
+        <w:tabs>
+          <w:tab w:val="num" w:pos="6480"/>
+        </w:tabs>
+        <w:ind w:left="6480" w:hanging="360"/>
+      </w:pPr>
+    </w:lvl>
+  </w:abstractNum>
+  <w:abstractNum w:abstractNumId="2" w15:restartNumberingAfterBreak="0">
+    <w:nsid w:val="16D23081"/>
+    <w:multiLevelType w:val="multilevel"/>
+    <w:tmpl w:val="E46200A8"/>
+    <w:lvl w:ilvl="0">
+      <w:start w:val="1"/>
+      <w:numFmt w:val="bullet"/>
+      <w:lvlText w:val=""/>
+      <w:lvlJc w:val="left"/>
+      <w:pPr>
+        <w:tabs>
+          <w:tab w:val="num" w:pos="720"/>
+        </w:tabs>
+        <w:ind w:left="720" w:hanging="360"/>
+      </w:pPr>
+      <w:rPr>
+        <w:rFonts w:ascii="Symbol" w:hAnsi="Symbol" w:hint="default"/>
+        <w:sz w:val="20"/>
+      </w:rPr>
+    </w:lvl>
+    <w:lvl w:ilvl="1" w:tentative="1">
+      <w:start w:val="1"/>
+      <w:numFmt w:val="bullet"/>
+      <w:lvlText w:val="o"/>
+      <w:lvlJc w:val="left"/>
+      <w:pPr>
+        <w:tabs>
+          <w:tab w:val="num" w:pos="1440"/>
+        </w:tabs>
+        <w:ind w:left="1440" w:hanging="360"/>
+      </w:pPr>
+      <w:rPr>
+        <w:rFonts w:ascii="Courier New" w:hAnsi="Courier New" w:hint="default"/>
+        <w:sz w:val="20"/>
+      </w:rPr>
+    </w:lvl>
+    <w:lvl w:ilvl="2" w:tentative="1">
+      <w:start w:val="1"/>
+      <w:numFmt w:val="bullet"/>
+      <w:lvlText w:val=""/>
+      <w:lvlJc w:val="left"/>
+      <w:pPr>
+        <w:tabs>
+          <w:tab w:val="num" w:pos="2160"/>
+        </w:tabs>
+        <w:ind w:left="2160" w:hanging="360"/>
+      </w:pPr>
+      <w:rPr>
+        <w:rFonts w:ascii="Wingdings" w:hAnsi="Wingdings" w:hint="default"/>
+        <w:sz w:val="20"/>
+      </w:rPr>
+    </w:lvl>
+    <w:lvl w:ilvl="3" w:tentative="1">
+      <w:start w:val="1"/>
+      <w:numFmt w:val="bullet"/>
+      <w:lvlText w:val=""/>
+      <w:lvlJc w:val="left"/>
+      <w:pPr>
+        <w:tabs>
+          <w:tab w:val="num" w:pos="2880"/>
+        </w:tabs>
+        <w:ind w:left="2880" w:hanging="360"/>
+      </w:pPr>
+      <w:rPr>
+        <w:rFonts w:ascii="Wingdings" w:hAnsi="Wingdings" w:hint="default"/>
+        <w:sz w:val="20"/>
+      </w:rPr>
+    </w:lvl>
+    <w:lvl w:ilvl="4" w:tentative="1">
+      <w:start w:val="1"/>
+      <w:numFmt w:val="bullet"/>
+      <w:lvlText w:val=""/>
+      <w:lvlJc w:val="left"/>
+      <w:pPr>
+        <w:tabs>
+          <w:tab w:val="num" w:pos="3600"/>
+        </w:tabs>
+        <w:ind w:left="3600" w:hanging="360"/>
+      </w:pPr>
+      <w:rPr>
+        <w:rFonts w:ascii="Wingdings" w:hAnsi="Wingdings" w:hint="default"/>
+        <w:sz w:val="20"/>
+      </w:rPr>
+    </w:lvl>
+    <w:lvl w:ilvl="5" w:tentative="1">
+      <w:start w:val="1"/>
+      <w:numFmt w:val="bullet"/>
+      <w:lvlText w:val=""/>
+      <w:lvlJc w:val="left"/>
+      <w:pPr>
+        <w:tabs>
+          <w:tab w:val="num" w:pos="4320"/>
+        </w:tabs>
+        <w:ind w:left="4320" w:hanging="360"/>
+      </w:pPr>
+      <w:rPr>
+        <w:rFonts w:ascii="Wingdings" w:hAnsi="Wingdings" w:hint="default"/>
+        <w:sz w:val="20"/>
+      </w:rPr>
+    </w:lvl>
+    <w:lvl w:ilvl="6" w:tentative="1">
+      <w:start w:val="1"/>
+      <w:numFmt w:val="bullet"/>
+      <w:lvlText w:val=""/>
+      <w:lvlJc w:val="left"/>
+      <w:pPr>
+        <w:tabs>
+          <w:tab w:val="num" w:pos="5040"/>
+        </w:tabs>
+        <w:ind w:left="5040" w:hanging="360"/>
+      </w:pPr>
+      <w:rPr>
+        <w:rFonts w:ascii="Wingdings" w:hAnsi="Wingdings" w:hint="default"/>
+        <w:sz w:val="20"/>
+      </w:rPr>
+    </w:lvl>
+    <w:lvl w:ilvl="7" w:tentative="1">
+      <w:start w:val="1"/>
+      <w:numFmt w:val="bullet"/>
+      <w:lvlText w:val=""/>
+      <w:lvlJc w:val="left"/>
+      <w:pPr>
+        <w:tabs>
+          <w:tab w:val="num" w:pos="5760"/>
+        </w:tabs>
+        <w:ind w:left="5760" w:hanging="360"/>
+      </w:pPr>
+      <w:rPr>
+        <w:rFonts w:ascii="Wingdings" w:hAnsi="Wingdings" w:hint="default"/>
+        <w:sz w:val="20"/>
+      </w:rPr>
+    </w:lvl>
+    <w:lvl w:ilvl="8" w:tentative="1">
+      <w:start w:val="1"/>
+      <w:numFmt w:val="bullet"/>
+      <w:lvlText w:val=""/>
+      <w:lvlJc w:val="left"/>
+      <w:pPr>
+        <w:tabs>
+          <w:tab w:val="num" w:pos="6480"/>
+        </w:tabs>
+        <w:ind w:left="6480" w:hanging="360"/>
+      </w:pPr>
+      <w:rPr>
+        <w:rFonts w:ascii="Wingdings" w:hAnsi="Wingdings" w:hint="default"/>
+        <w:sz w:val="20"/>
+      </w:rPr>
+    </w:lvl>
+  </w:abstractNum>
+  <w:abstractNum w:abstractNumId="3" w15:restartNumberingAfterBreak="0">
+    <w:nsid w:val="20AB65DC"/>
+    <w:multiLevelType w:val="hybridMultilevel"/>
+    <w:tmpl w:val="CD163D04"/>
+    <w:lvl w:ilvl="0" w:tplc="1134798A">
+      <w:start w:val="4"/>
+      <w:numFmt w:val="decimal"/>
+      <w:lvlText w:val="%1."/>
+      <w:lvlJc w:val="left"/>
+      <w:pPr>
+        <w:tabs>
+          <w:tab w:val="num" w:pos="720"/>
+        </w:tabs>
+        <w:ind w:left="720" w:hanging="360"/>
+      </w:pPr>
+    </w:lvl>
+    <w:lvl w:ilvl="1" w:tplc="447EEE6A">
+      <w:start w:val="4"/>
+      <w:numFmt w:val="lowerLetter"/>
+      <w:lvlText w:val="%2."/>
+      <w:lvlJc w:val="left"/>
+      <w:pPr>
+        <w:tabs>
+          <w:tab w:val="num" w:pos="1440"/>
+        </w:tabs>
+        <w:ind w:left="1440" w:hanging="360"/>
+      </w:pPr>
+    </w:lvl>
+    <w:lvl w:ilvl="2" w:tplc="F9B43A58" w:tentative="1">
+      <w:start w:val="1"/>
+      <w:numFmt w:val="decimal"/>
+      <w:lvlText w:val="%3."/>
+      <w:lvlJc w:val="left"/>
+      <w:pPr>
+        <w:tabs>
+          <w:tab w:val="num" w:pos="2160"/>
+        </w:tabs>
+        <w:ind w:left="2160" w:hanging="360"/>
+      </w:pPr>
+    </w:lvl>
+    <w:lvl w:ilvl="3" w:tplc="B5503AB0" w:tentative="1">
+      <w:start w:val="1"/>
+      <w:numFmt w:val="decimal"/>
+      <w:lvlText w:val="%4."/>
+      <w:lvlJc w:val="left"/>
+      <w:pPr>
+        <w:tabs>
+          <w:tab w:val="num" w:pos="2880"/>
+        </w:tabs>
+        <w:ind w:left="2880" w:hanging="360"/>
+      </w:pPr>
+    </w:lvl>
+    <w:lvl w:ilvl="4" w:tplc="CA7C98CA" w:tentative="1">
+      <w:start w:val="1"/>
+      <w:numFmt w:val="decimal"/>
+      <w:lvlText w:val="%5."/>
+      <w:lvlJc w:val="left"/>
+      <w:pPr>
+        <w:tabs>
+          <w:tab w:val="num" w:pos="3600"/>
+        </w:tabs>
+        <w:ind w:left="3600" w:hanging="360"/>
+      </w:pPr>
+    </w:lvl>
+    <w:lvl w:ilvl="5" w:tplc="28B40AEA" w:tentative="1">
+      <w:start w:val="1"/>
+      <w:numFmt w:val="decimal"/>
+      <w:lvlText w:val="%6."/>
+      <w:lvlJc w:val="left"/>
+      <w:pPr>
+        <w:tabs>
+          <w:tab w:val="num" w:pos="4320"/>
+        </w:tabs>
+        <w:ind w:left="4320" w:hanging="360"/>
+      </w:pPr>
+    </w:lvl>
+    <w:lvl w:ilvl="6" w:tplc="2E58429C" w:tentative="1">
+      <w:start w:val="1"/>
+      <w:numFmt w:val="decimal"/>
+      <w:lvlText w:val="%7."/>
+      <w:lvlJc w:val="left"/>
+      <w:pPr>
+        <w:tabs>
+          <w:tab w:val="num" w:pos="5040"/>
+        </w:tabs>
+        <w:ind w:left="5040" w:hanging="360"/>
+      </w:pPr>
+    </w:lvl>
+    <w:lvl w:ilvl="7" w:tplc="C86A2C1A" w:tentative="1">
+      <w:start w:val="1"/>
+      <w:numFmt w:val="decimal"/>
+      <w:lvlText w:val="%8."/>
+      <w:lvlJc w:val="left"/>
+      <w:pPr>
+        <w:tabs>
+          <w:tab w:val="num" w:pos="5760"/>
+        </w:tabs>
+        <w:ind w:left="5760" w:hanging="360"/>
+      </w:pPr>
+    </w:lvl>
+    <w:lvl w:ilvl="8" w:tplc="703C1F36" w:tentative="1">
+      <w:start w:val="1"/>
+      <w:numFmt w:val="decimal"/>
+      <w:lvlText w:val="%9."/>
+      <w:lvlJc w:val="left"/>
+      <w:pPr>
+        <w:tabs>
+          <w:tab w:val="num" w:pos="6480"/>
+        </w:tabs>
+        <w:ind w:left="6480" w:hanging="360"/>
+      </w:pPr>
+    </w:lvl>
+  </w:abstractNum>
+  <w:abstractNum w:abstractNumId="4" w15:restartNumberingAfterBreak="0">
+    <w:nsid w:val="3E20240F"/>
+    <w:multiLevelType w:val="multilevel"/>
+    <w:tmpl w:val="F73E90D8"/>
+    <w:lvl w:ilvl="0">
+      <w:start w:val="1"/>
+      <w:numFmt w:val="decimal"/>
+      <w:lvlText w:val="%1."/>
+      <w:lvlJc w:val="left"/>
+      <w:pPr>
+        <w:tabs>
+          <w:tab w:val="num" w:pos="720"/>
+        </w:tabs>
+        <w:ind w:left="720" w:hanging="360"/>
+      </w:pPr>
+    </w:lvl>
+    <w:lvl w:ilvl="1">
+      <w:start w:val="1"/>
+      <w:numFmt w:val="decimal"/>
+      <w:lvlText w:val="%2."/>
+      <w:lvlJc w:val="left"/>
+      <w:pPr>
+        <w:tabs>
+          <w:tab w:val="num" w:pos="1440"/>
+        </w:tabs>
+        <w:ind w:left="1440" w:hanging="360"/>
+      </w:pPr>
+    </w:lvl>
+    <w:lvl w:ilvl="2" w:tentative="1">
+      <w:start w:val="1"/>
+      <w:numFmt w:val="decimal"/>
+      <w:lvlText w:val="%3."/>
+      <w:lvlJc w:val="left"/>
+      <w:pPr>
+        <w:tabs>
+          <w:tab w:val="num" w:pos="2160"/>
+        </w:tabs>
+        <w:ind w:left="2160" w:hanging="360"/>
+      </w:pPr>
+    </w:lvl>
+    <w:lvl w:ilvl="3" w:tentative="1">
+      <w:start w:val="1"/>
+      <w:numFmt w:val="decimal"/>
+      <w:lvlText w:val="%4."/>
+      <w:lvlJc w:val="left"/>
+      <w:pPr>
+        <w:tabs>
+          <w:tab w:val="num" w:pos="2880"/>
+        </w:tabs>
+        <w:ind w:left="2880" w:hanging="360"/>
+      </w:pPr>
+    </w:lvl>
+    <w:lvl w:ilvl="4" w:tentative="1">
+      <w:start w:val="1"/>
+      <w:numFmt w:val="decimal"/>
+      <w:lvlText w:val="%5."/>
+      <w:lvlJc w:val="left"/>
+      <w:pPr>
+        <w:tabs>
+          <w:tab w:val="num" w:pos="3600"/>
+        </w:tabs>
+        <w:ind w:left="3600" w:hanging="360"/>
+      </w:pPr>
+    </w:lvl>
+    <w:lvl w:ilvl="5" w:tentative="1">
+      <w:start w:val="1"/>
+      <w:numFmt w:val="decimal"/>
+      <w:lvlText w:val="%6."/>
+      <w:lvlJc w:val="left"/>
+      <w:pPr>
+        <w:tabs>
+          <w:tab w:val="num" w:pos="4320"/>
+        </w:tabs>
+        <w:ind w:left="4320" w:hanging="360"/>
+      </w:pPr>
+    </w:lvl>
+    <w:lvl w:ilvl="6" w:tentative="1">
+      <w:start w:val="1"/>
+      <w:numFmt w:val="decimal"/>
+      <w:lvlText w:val="%7."/>
+      <w:lvlJc w:val="left"/>
+      <w:pPr>
+        <w:tabs>
+          <w:tab w:val="num" w:pos="5040"/>
+        </w:tabs>
+        <w:ind w:left="5040" w:hanging="360"/>
+      </w:pPr>
+    </w:lvl>
+    <w:lvl w:ilvl="7" w:tentative="1">
+      <w:start w:val="1"/>
+      <w:numFmt w:val="decimal"/>
+      <w:lvlText w:val="%8."/>
+      <w:lvlJc w:val="left"/>
+      <w:pPr>
+        <w:tabs>
+          <w:tab w:val="num" w:pos="5760"/>
+        </w:tabs>
+        <w:ind w:left="5760" w:hanging="360"/>
+      </w:pPr>
+    </w:lvl>
+    <w:lvl w:ilvl="8" w:tentative="1">
+      <w:start w:val="1"/>
+      <w:numFmt w:val="decimal"/>
+      <w:lvlText w:val="%9."/>
+      <w:lvlJc w:val="left"/>
+      <w:pPr>
+        <w:tabs>
+          <w:tab w:val="num" w:pos="6480"/>
+        </w:tabs>
+        <w:ind w:left="6480" w:hanging="360"/>
+      </w:pPr>
+    </w:lvl>
+  </w:abstractNum>
+  <w:abstractNum w:abstractNumId="5" w15:restartNumberingAfterBreak="0">
+    <w:nsid w:val="56FB1595"/>
+    <w:multiLevelType w:val="hybridMultilevel"/>
+    <w:tmpl w:val="59CC49F6"/>
+    <w:lvl w:ilvl="0" w:tplc="C59ED22A">
+      <w:start w:val="3"/>
+      <w:numFmt w:val="decimal"/>
+      <w:lvlText w:val="%1."/>
+      <w:lvlJc w:val="left"/>
+      <w:pPr>
+        <w:tabs>
+          <w:tab w:val="num" w:pos="720"/>
+        </w:tabs>
+        <w:ind w:left="720" w:hanging="360"/>
+      </w:pPr>
+    </w:lvl>
+    <w:lvl w:ilvl="1" w:tplc="29A28158">
+      <w:start w:val="3"/>
+      <w:numFmt w:val="lowerLetter"/>
+      <w:lvlText w:val="%2."/>
+      <w:lvlJc w:val="left"/>
+      <w:pPr>
+        <w:tabs>
+          <w:tab w:val="num" w:pos="1440"/>
+        </w:tabs>
+        <w:ind w:left="1440" w:hanging="360"/>
+      </w:pPr>
+    </w:lvl>
+    <w:lvl w:ilvl="2" w:tplc="A86CB30A" w:tentative="1">
+      <w:start w:val="1"/>
+      <w:numFmt w:val="decimal"/>
+      <w:lvlText w:val="%3."/>
+      <w:lvlJc w:val="left"/>
+      <w:pPr>
+        <w:tabs>
+          <w:tab w:val="num" w:pos="2160"/>
+        </w:tabs>
+        <w:ind w:left="2160" w:hanging="360"/>
+      </w:pPr>
+    </w:lvl>
+    <w:lvl w:ilvl="3" w:tplc="2C8C8498" w:tentative="1">
+      <w:start w:val="1"/>
+      <w:numFmt w:val="decimal"/>
+      <w:lvlText w:val="%4."/>
+      <w:lvlJc w:val="left"/>
+      <w:pPr>
+        <w:tabs>
+          <w:tab w:val="num" w:pos="2880"/>
+        </w:tabs>
+        <w:ind w:left="2880" w:hanging="360"/>
+      </w:pPr>
+    </w:lvl>
+    <w:lvl w:ilvl="4" w:tplc="26C01A20" w:tentative="1">
+      <w:start w:val="1"/>
+      <w:numFmt w:val="decimal"/>
+      <w:lvlText w:val="%5."/>
+      <w:lvlJc w:val="left"/>
+      <w:pPr>
+        <w:tabs>
+          <w:tab w:val="num" w:pos="3600"/>
+        </w:tabs>
+        <w:ind w:left="3600" w:hanging="360"/>
+      </w:pPr>
+    </w:lvl>
+    <w:lvl w:ilvl="5" w:tplc="BE86AD18" w:tentative="1">
+      <w:start w:val="1"/>
+      <w:numFmt w:val="decimal"/>
+      <w:lvlText w:val="%6."/>
+      <w:lvlJc w:val="left"/>
+      <w:pPr>
+        <w:tabs>
+          <w:tab w:val="num" w:pos="4320"/>
+        </w:tabs>
+        <w:ind w:left="4320" w:hanging="360"/>
+      </w:pPr>
+    </w:lvl>
+    <w:lvl w:ilvl="6" w:tplc="E990DAAC" w:tentative="1">
+      <w:start w:val="1"/>
+      <w:numFmt w:val="decimal"/>
+      <w:lvlText w:val="%7."/>
+      <w:lvlJc w:val="left"/>
+      <w:pPr>
+        <w:tabs>
+          <w:tab w:val="num" w:pos="5040"/>
+        </w:tabs>
+        <w:ind w:left="5040" w:hanging="360"/>
+      </w:pPr>
+    </w:lvl>
+    <w:lvl w:ilvl="7" w:tplc="B0F4F920" w:tentative="1">
+      <w:start w:val="1"/>
+      <w:numFmt w:val="decimal"/>
+      <w:lvlText w:val="%8."/>
+      <w:lvlJc w:val="left"/>
+      <w:pPr>
+        <w:tabs>
+          <w:tab w:val="num" w:pos="5760"/>
+        </w:tabs>
+        <w:ind w:left="5760" w:hanging="360"/>
+      </w:pPr>
+    </w:lvl>
+    <w:lvl w:ilvl="8" w:tplc="0B3EA530" w:tentative="1">
+      <w:start w:val="1"/>
+      <w:numFmt w:val="decimal"/>
+      <w:lvlText w:val="%9."/>
+      <w:lvlJc w:val="left"/>
+      <w:pPr>
+        <w:tabs>
+          <w:tab w:val="num" w:pos="6480"/>
+        </w:tabs>
+        <w:ind w:left="6480" w:hanging="360"/>
+      </w:pPr>
+    </w:lvl>
+  </w:abstractNum>
+  <w:num w:numId="1">
+    <w:abstractNumId w:val="4"/>
+  </w:num>
+  <w:num w:numId="2">
+    <w:abstractNumId w:val="4"/>
+    <w:lvlOverride w:ilvl="1">
+      <w:lvl w:ilvl="1">
+        <w:numFmt w:val="lowerLetter"/>
+        <w:lvlText w:val="%2."/>
+        <w:lvlJc w:val="left"/>
+      </w:lvl>
+    </w:lvlOverride>
+  </w:num>
+  <w:num w:numId="3">
+    <w:abstractNumId w:val="2"/>
+  </w:num>
+  <w:num w:numId="4">
+    <w:abstractNumId w:val="1"/>
+  </w:num>
+  <w:num w:numId="5">
+    <w:abstractNumId w:val="5"/>
+  </w:num>
+  <w:num w:numId="6">
+    <w:abstractNumId w:val="3"/>
+  </w:num>
+  <w:num w:numId="7">
+    <w:abstractNumId w:val="0"/>
+  </w:num>
+</w:numbering>
 </file>
 
 <file path=word/styles.xml><?xml version="1.0" encoding="utf-8"?>

</xml_diff>